<commit_message>
Neural Net docu update
</commit_message>
<xml_diff>
--- a/CSC105M_FernandezPoblete_Documentation_v1.docx
+++ b/CSC105M_FernandezPoblete_Documentation_v1.docx
@@ -379,8 +379,6 @@
         </w:rPr>
         <w:t xml:space="preserve"> &lt;recommendations&gt;</w:t>
       </w:r>
-      <w:bookmarkStart w:id="0" w:name="_GoBack"/>
-      <w:bookmarkEnd w:id="0"/>
     </w:p>
     <w:p>
       <w:pPr>
@@ -6741,6 +6739,14 @@
         </w:rPr>
         <w:t>The neural networks were trained with a learning rate of 0.2 and a momentum of 0.3. Initial weights were randomized between -0.1 and 0.1</w:t>
       </w:r>
+      <w:r>
+        <w:rPr>
+          <w:color w:val="000000"/>
+          <w:sz w:val="18"/>
+          <w:szCs w:val="18"/>
+        </w:rPr>
+        <w:t>. The termination condition was if the mean squared error (MSE) was below 0.04 or 500 epochs has been reached.</w:t>
+      </w:r>
     </w:p>
     <w:p>
       <w:pPr>
@@ -6791,6 +6797,37 @@
         <w:spacing w:before="120" w:beforeAutospacing="0" w:after="0" w:afterAutospacing="0"/>
         <w:jc w:val="both"/>
         <w:rPr>
+          <w:color w:val="000000"/>
+          <w:sz w:val="18"/>
+          <w:szCs w:val="18"/>
+        </w:rPr>
+      </w:pPr>
+      <w:r>
+        <w:rPr>
+          <w:color w:val="000000"/>
+          <w:sz w:val="18"/>
+          <w:szCs w:val="18"/>
+        </w:rPr>
+        <w:t>A regressor using neural networks was also attempt</w:t>
+      </w:r>
+      <w:bookmarkStart w:id="0" w:name="_GoBack"/>
+      <w:bookmarkEnd w:id="0"/>
+      <w:r>
+        <w:rPr>
+          <w:color w:val="000000"/>
+          <w:sz w:val="18"/>
+          <w:szCs w:val="18"/>
+        </w:rPr>
+        <w:t>ed by normalizing the grades from 0.1 to 0.9, but the performance within the individual bags was terrible, with a 24.3548% accuracy.</w:t>
+      </w:r>
+    </w:p>
+    <w:p>
+      <w:pPr>
+        <w:pStyle w:val="NormalWeb"/>
+        <w:shd w:val="clear" w:color="auto" w:fill="FFFFFF"/>
+        <w:spacing w:before="120" w:beforeAutospacing="0" w:after="0" w:afterAutospacing="0"/>
+        <w:jc w:val="both"/>
+        <w:rPr>
           <w:b/>
           <w:color w:val="000000"/>
         </w:rPr>
@@ -6898,15 +6935,15 @@
           <w:sz w:val="18"/>
           <w:szCs w:val="18"/>
         </w:rPr>
-        <w:t xml:space="preserve">Sed fermentum orci sem, ac pellentesque urna eleifend at. Vestibulum lacinia purus at lacinia pretium. Nulla vel ex eget ante faucibus elementum et a leo. Praesent condimentum, quam eget fringilla rhoncus, risus felis aliquam nunc, ac venenatis turpis urna ac risus. Morbi finibus aliquet maximus. Vestibulum in vulputate </w:t>
-      </w:r>
-      <w:r>
-        <w:rPr>
-          <w:color w:val="000000"/>
-          <w:sz w:val="18"/>
-          <w:szCs w:val="18"/>
-        </w:rPr>
-        <w:t>dui. Vivamus posuere faucibus magna, ut aliquet tortor scelerisque at. Vivamus quam est, lacinia at urna a, vulputate ornare nisl.</w:t>
+        <w:t xml:space="preserve">Sed fermentum orci sem, ac pellentesque urna eleifend at. Vestibulum lacinia purus at lacinia pretium. Nulla vel ex eget ante </w:t>
+      </w:r>
+      <w:r>
+        <w:rPr>
+          <w:color w:val="000000"/>
+          <w:sz w:val="18"/>
+          <w:szCs w:val="18"/>
+        </w:rPr>
+        <w:t>faucibus elementum et a leo. Praesent condimentum, quam eget fringilla rhoncus, risus felis aliquam nunc, ac venenatis turpis urna ac risus. Morbi finibus aliquet maximus. Vestibulum in vulputate dui. Vivamus posuere faucibus magna, ut aliquet tortor scelerisque at. Vivamus quam est, lacinia at urna a, vulputate ornare nisl.</w:t>
       </w:r>
     </w:p>
     <w:p>
@@ -7077,6 +7114,7 @@
           <w:b/>
           <w:color w:val="000000"/>
         </w:rPr>
+        <w:lastRenderedPageBreak/>
         <w:t>REFERENCES</w:t>
       </w:r>
     </w:p>
@@ -7099,7 +7137,6 @@
           <w:sz w:val="18"/>
           <w:szCs w:val="18"/>
         </w:rPr>
-        <w:lastRenderedPageBreak/>
         <w:t xml:space="preserve">[1] Amran, H. &amp; Pagnotta, F. (2016). Using Data Mining to Predict Secondary School Alcohol Consumption. </w:t>
       </w:r>
       <w:r>
@@ -8520,7 +8557,7 @@
 </file>
 
 <file path=customXml/itemProps1.xml><?xml version="1.0" encoding="utf-8"?>
-<ds:datastoreItem xmlns:ds="http://schemas.openxmlformats.org/officeDocument/2006/customXml" ds:itemID="{FE8B1D7B-282E-43D4-8F89-091A93B1AD2E}">
+<ds:datastoreItem xmlns:ds="http://schemas.openxmlformats.org/officeDocument/2006/customXml" ds:itemID="{EABB8931-A15F-4BDA-9C34-DD549AB91249}">
   <ds:schemaRefs>
     <ds:schemaRef ds:uri="http://schemas.openxmlformats.org/officeDocument/2006/bibliography"/>
   </ds:schemaRefs>

</xml_diff>